<commit_message>
Make fully OGC Features
</commit_message>
<xml_diff>
--- a/documents/Blue print v2 - intro.docx
+++ b/documents/Blue print v2 - intro.docx
@@ -1772,7 +1772,13 @@
         </w:numPr>
       </w:pPr>
       <w:r>
-        <w:t>On-demand cars/taxi: the notification module (MP side) is important, since the ride will be controlled by a (human) driver. Notifications like ETAs are not very common in other domains.</w:t>
+        <w:t>On-demand cars</w:t>
+      </w:r>
+      <w:r>
+        <w:t xml:space="preserve"> (DRT)</w:t>
+      </w:r>
+      <w:r>
+        <w:t>/taxi: the notification module (MP side) is important, since the ride will be controlled by a (human) driver. Notifications like ETAs are not very common in other domains.</w:t>
       </w:r>
     </w:p>
     <w:p>
@@ -1787,10 +1793,7 @@
         <w:t xml:space="preserve">Shared cars: </w:t>
       </w:r>
       <w:r>
-        <w:rPr>
-          <w:highlight w:val="yellow"/>
-        </w:rPr>
-        <w:t>{Roman}</w:t>
+        <w:t>this is more or less a mix of the 2-wheeled vehicles and the DRT/taxi. The cars are delivered according to the DRT pattern: information is send to the user when and where the car will be available, the usage of the car looks more like the 2-wheeled vehicles: start, stop, pause etc. is initiated by the user.</w:t>
       </w:r>
     </w:p>
     <w:p>
@@ -1814,6 +1817,7 @@
         </w:numPr>
       </w:pPr>
       <w:r>
+        <w:lastRenderedPageBreak/>
         <w:t>2-wheeled vehicles: especially the execution part is import here. Communication of (non)-parking areas, notification of end-times, out-of-zones, but also publishing operational instructions (how to start, open the helmet box, etc.).</w:t>
       </w:r>
     </w:p>
@@ -1823,7 +1827,6 @@
       </w:pPr>
       <w:bookmarkStart w:id="5" w:name="_Toc202856635"/>
       <w:r>
-        <w:lastRenderedPageBreak/>
         <w:t>Terms and Definitions</w:t>
       </w:r>
       <w:bookmarkEnd w:id="5"/>
@@ -2166,6 +2169,7 @@
           <w:b/>
           <w:bCs/>
         </w:rPr>
+        <w:lastRenderedPageBreak/>
         <w:t>Traveller</w:t>
       </w:r>
       <w:r>
@@ -2186,7 +2190,6 @@
           <w:b/>
           <w:bCs/>
         </w:rPr>
-        <w:lastRenderedPageBreak/>
         <w:t>MaaS Provider</w:t>
       </w:r>
       <w:r>
@@ -2672,6 +2675,7 @@
         <w:rPr>
           <w:lang w:val="en-GB"/>
         </w:rPr>
+        <w:lastRenderedPageBreak/>
         <w:t>The implementing party is in control, describing what it has implemented and how. This allows to extend the implementation over time.</w:t>
       </w:r>
     </w:p>
@@ -2692,7 +2696,6 @@
           <w:iCs/>
           <w:lang w:val="en-GB"/>
         </w:rPr>
-        <w:lastRenderedPageBreak/>
         <w:t>“Proactive error prevention”</w:t>
       </w:r>
       <w:r>
@@ -3159,6 +3162,90 @@
         <w:rPr>
           <w:lang w:val="en-GB"/>
         </w:rPr>
+        <w:t>Implementation guide</w:t>
+      </w:r>
+    </w:p>
+    <w:p>
+      <w:pPr>
+        <w:rPr>
+          <w:lang w:val="en-GB"/>
+        </w:rPr>
+      </w:pPr>
+      <w:r>
+        <w:rPr>
+          <w:lang w:val="en-GB"/>
+        </w:rPr>
+        <w:t>It is very common that implementation of APIs demanded by governmental institutes is expensive. With the design principle ‘don’t break the bank’, the TOMP-API wants to create a possibility to start small, simply extending your current implementation, and when there are business opportunities to deliver services directly to resellers, more parts of the TOMP-API can be implemented, up to a complete deep-integration.</w:t>
+      </w:r>
+    </w:p>
+    <w:p>
+      <w:pPr>
+        <w:rPr>
+          <w:lang w:val="en-GB"/>
+        </w:rPr>
+      </w:pPr>
+      <w:r>
+        <w:rPr>
+          <w:lang w:val="en-GB"/>
+        </w:rPr>
+        <w:t xml:space="preserve">The easy way in is simple: just implement the offering of services through the API. The required information is often already there, in GBFS, GTFS or NeTEx format. The implementation simply selects and integrates the information in a single format, with </w:t>
+      </w:r>
+      <w:r>
+        <w:rPr>
+          <w:lang w:val="en-GB"/>
+        </w:rPr>
+        <w:t>in each offer a deep-link into your app or website.</w:t>
+      </w:r>
+      <w:r>
+        <w:rPr>
+          <w:lang w:val="en-GB"/>
+        </w:rPr>
+        <w:t xml:space="preserve"> The rest of the functionality will remain </w:t>
+      </w:r>
+      <w:r>
+        <w:rPr>
+          <w:lang w:val="en-GB"/>
+        </w:rPr>
+        <w:lastRenderedPageBreak/>
+        <w:t>in your own, already existing implementation.</w:t>
+      </w:r>
+      <w:r>
+        <w:rPr>
+          <w:lang w:val="en-GB"/>
+        </w:rPr>
+        <w:t xml:space="preserve"> The big advantage for the resellers is that all modes can be treated in the same way, no matter if it is a bike, a DRT, a bus or a parking spot.</w:t>
+      </w:r>
+    </w:p>
+    <w:p>
+      <w:pPr>
+        <w:rPr>
+          <w:lang w:val="en-GB"/>
+        </w:rPr>
+      </w:pPr>
+      <w:r>
+        <w:rPr>
+          <w:lang w:val="en-GB"/>
+        </w:rPr>
+        <w:t>If you want to expose your services directly to another reselling app, you could extend your implementation with the purchase module, and if required, the execution module.</w:t>
+      </w:r>
+      <w:r>
+        <w:rPr>
+          <w:lang w:val="en-GB"/>
+        </w:rPr>
+        <w:t xml:space="preserve"> Only implement what you need, at the time that is opportune.</w:t>
+      </w:r>
+    </w:p>
+    <w:p>
+      <w:pPr>
+        <w:pStyle w:val="Kop1"/>
+        <w:rPr>
+          <w:lang w:val="en-GB"/>
+        </w:rPr>
+      </w:pPr>
+      <w:r>
+        <w:rPr>
+          <w:lang w:val="en-GB"/>
+        </w:rPr>
         <w:t>Migration strategy</w:t>
       </w:r>
       <w:bookmarkEnd w:id="8"/>
@@ -3205,7 +3292,6 @@
         <w:rPr>
           <w:lang w:val="en-GB"/>
         </w:rPr>
-        <w:lastRenderedPageBreak/>
         <w:t>When v2.0 is running (as a wrapper, alongside your own v1.x API), everyone can develop on their own pace the full v2 implementation, which is modular (you only implement what you need), compliant with state-of-the-art (meta)standard, easier to understand and contains more functionality.</w:t>
       </w:r>
     </w:p>
@@ -8170,10 +8256,6 @@
 </file>
 
 <file path=customXml/item1.xml><?xml version="1.0" encoding="utf-8"?>
-<b:Sources xmlns:b="http://schemas.openxmlformats.org/officeDocument/2006/bibliography" xmlns="http://schemas.openxmlformats.org/officeDocument/2006/bibliography" SelectedStyle="\APASixthEditionOfficeOnline.xsl" StyleName="APA" Version="6"/>
-</file>
-
-<file path=customXml/item2.xml><?xml version="1.0" encoding="utf-8"?>
 <p:properties xmlns:p="http://schemas.microsoft.com/office/2006/metadata/properties" xmlns:xsi="http://www.w3.org/2001/XMLSchema-instance" xmlns:pc="http://schemas.microsoft.com/office/infopath/2007/PartnerControls">
   <documentManagement>
     <_Order xmlns="7cd9bd73-b710-4c06-b77a-7406b302b38e" xsi:nil="true"/>
@@ -8181,16 +8263,11 @@
 </p:properties>
 </file>
 
-<file path=customXml/item3.xml><?xml version="1.0" encoding="utf-8"?>
-<?mso-contentType ?>
-<FormTemplates xmlns="http://schemas.microsoft.com/sharepoint/v3/contenttype/forms">
-  <Display>DocumentLibraryForm</Display>
-  <Edit>DocumentLibraryForm</Edit>
-  <New>DocumentLibraryForm</New>
-</FormTemplates>
+<file path=customXml/item2.xml><?xml version="1.0" encoding="utf-8"?>
+<b:Sources xmlns:b="http://schemas.openxmlformats.org/officeDocument/2006/bibliography" xmlns="http://schemas.openxmlformats.org/officeDocument/2006/bibliography" SelectedStyle="\APASixthEditionOfficeOnline.xsl" StyleName="APA" Version="6"/>
 </file>
 
-<file path=customXml/item4.xml><?xml version="1.0" encoding="utf-8"?>
+<file path=customXml/item3.xml><?xml version="1.0" encoding="utf-8"?>
 <ct:contentTypeSchema xmlns:ct="http://schemas.microsoft.com/office/2006/metadata/contentType" xmlns:ma="http://schemas.microsoft.com/office/2006/metadata/properties/metaAttributes" ct:_="" ma:_="" ma:contentTypeName="Document" ma:contentTypeID="0x010100A8B08E289A672446B6FF8FDE08CF2815" ma:contentTypeVersion="5" ma:contentTypeDescription="Een nieuw document maken." ma:contentTypeScope="" ma:versionID="52b1969f35b61f2e6ad09a9aa15c7b54">
   <xsd:schema xmlns:xsd="http://www.w3.org/2001/XMLSchema" xmlns:xs="http://www.w3.org/2001/XMLSchema" xmlns:p="http://schemas.microsoft.com/office/2006/metadata/properties" xmlns:ns2="7cd9bd73-b710-4c06-b77a-7406b302b38e" targetNamespace="http://schemas.microsoft.com/office/2006/metadata/properties" ma:root="true" ma:fieldsID="6d36d6e2d1f31f657762cd2d5f2ff500" ns2:_="">
     <xsd:import namespace="7cd9bd73-b710-4c06-b77a-7406b302b38e"/>
@@ -8340,15 +8417,16 @@
 </ct:contentTypeSchema>
 </file>
 
-<file path=customXml/itemProps1.xml><?xml version="1.0" encoding="utf-8"?>
-<ds:datastoreItem xmlns:ds="http://schemas.openxmlformats.org/officeDocument/2006/customXml" ds:itemID="{0CCEF878-CB60-4BDF-AA58-0584921CCA4C}">
-  <ds:schemaRefs>
-    <ds:schemaRef ds:uri="http://schemas.openxmlformats.org/officeDocument/2006/bibliography"/>
-  </ds:schemaRefs>
-</ds:datastoreItem>
+<file path=customXml/item4.xml><?xml version="1.0" encoding="utf-8"?>
+<?mso-contentType ?>
+<FormTemplates xmlns="http://schemas.microsoft.com/sharepoint/v3/contenttype/forms">
+  <Display>DocumentLibraryForm</Display>
+  <Edit>DocumentLibraryForm</Edit>
+  <New>DocumentLibraryForm</New>
+</FormTemplates>
 </file>
 
-<file path=customXml/itemProps2.xml><?xml version="1.0" encoding="utf-8"?>
+<file path=customXml/itemProps1.xml><?xml version="1.0" encoding="utf-8"?>
 <ds:datastoreItem xmlns:ds="http://schemas.openxmlformats.org/officeDocument/2006/customXml" ds:itemID="{3F3CCBCB-3EE6-4ABD-BEED-2B242664F18D}">
   <ds:schemaRefs>
     <ds:schemaRef ds:uri="http://schemas.microsoft.com/office/2006/metadata/properties"/>
@@ -8358,15 +8436,15 @@
 </ds:datastoreItem>
 </file>
 
-<file path=customXml/itemProps3.xml><?xml version="1.0" encoding="utf-8"?>
-<ds:datastoreItem xmlns:ds="http://schemas.openxmlformats.org/officeDocument/2006/customXml" ds:itemID="{DAD4D23B-3375-4F41-9600-02F70FB76B79}">
+<file path=customXml/itemProps2.xml><?xml version="1.0" encoding="utf-8"?>
+<ds:datastoreItem xmlns:ds="http://schemas.openxmlformats.org/officeDocument/2006/customXml" ds:itemID="{0CCEF878-CB60-4BDF-AA58-0584921CCA4C}">
   <ds:schemaRefs>
-    <ds:schemaRef ds:uri="http://schemas.microsoft.com/sharepoint/v3/contenttype/forms"/>
+    <ds:schemaRef ds:uri="http://schemas.openxmlformats.org/officeDocument/2006/bibliography"/>
   </ds:schemaRefs>
 </ds:datastoreItem>
 </file>
 
-<file path=customXml/itemProps4.xml><?xml version="1.0" encoding="utf-8"?>
+<file path=customXml/itemProps3.xml><?xml version="1.0" encoding="utf-8"?>
 <ds:datastoreItem xmlns:ds="http://schemas.openxmlformats.org/officeDocument/2006/customXml" ds:itemID="{329969E4-0889-4F3D-96B2-9C7473C0196C}">
   <ds:schemaRefs>
     <ds:schemaRef ds:uri="http://schemas.microsoft.com/office/2006/metadata/contentType"/>
@@ -8384,6 +8462,14 @@
 </ds:datastoreItem>
 </file>
 
+<file path=customXml/itemProps4.xml><?xml version="1.0" encoding="utf-8"?>
+<ds:datastoreItem xmlns:ds="http://schemas.openxmlformats.org/officeDocument/2006/customXml" ds:itemID="{DAD4D23B-3375-4F41-9600-02F70FB76B79}">
+  <ds:schemaRefs>
+    <ds:schemaRef ds:uri="http://schemas.microsoft.com/sharepoint/v3/contenttype/forms"/>
+  </ds:schemaRefs>
+</ds:datastoreItem>
+</file>
+
 <file path=docMetadata/LabelInfo.xml><?xml version="1.0" encoding="utf-8"?>
 <clbl:labelList xmlns:clbl="http://schemas.microsoft.com/office/2020/mipLabelMetadata">
   <clbl:label id="{07174a57-6158-4475-9f62-9d79dd63f0d3}" enabled="1" method="Standard" siteId="{b80d895d-b11e-4195-a87a-5a846c60401a}" removed="0"/>

</xml_diff>